<commit_message>
adding newest 'Simplest-Resume.docx' and updating html to reflect new changes
</commit_message>
<xml_diff>
--- a/files/Simpler-Resume-nonbulleted.docx
+++ b/files/Simpler-Resume-nonbulleted.docx
@@ -56,14 +56,6 @@
       <w:pPr/>
       <w:r>
         <w:rPr>
-          <w:rtl w:val="0"/>
-        </w:rPr>
-      </w:r>
-    </w:p>
-    <w:p>
-      <w:pPr/>
-      <w:r>
-        <w:rPr>
           <w:rFonts w:cs="Ubuntu" w:hAnsi="Ubuntu" w:eastAsia="Ubuntu" w:ascii="Ubuntu"/>
           <w:b w:val="1"/>
           <w:i w:val="1"/>
@@ -101,6 +93,269 @@
           <w:i w:val="1"/>
           <w:rtl w:val="0"/>
         </w:rPr>
+        <w:t xml:space="preserve">Skills List</w:t>
+      </w:r>
+      <w:r>
+        <w:rPr>
+          <w:rFonts w:cs="Ubuntu" w:hAnsi="Ubuntu" w:eastAsia="Ubuntu" w:ascii="Ubuntu"/>
+          <w:i w:val="1"/>
+          <w:rtl w:val="0"/>
+        </w:rPr>
+        <w:t xml:space="preserve"> (in alphabetical order)</w:t>
+      </w:r>
+    </w:p>
+    <w:p>
+      <w:pPr/>
+      <w:r>
+        <w:rPr>
+          <w:rFonts w:cs="Ubuntu" w:hAnsi="Ubuntu" w:eastAsia="Ubuntu" w:ascii="Ubuntu"/>
+          <w:i w:val="1"/>
+          <w:sz w:val="20"/>
+          <w:rtl w:val="0"/>
+        </w:rPr>
+        <w:t xml:space="preserve">AFS, Agile Methodologies, Amazon VPC, Amazon Web Services, Android, Apache, Architecture amd64, Architecture arm, Architecture mips, Architecture powerpc, Architecture x86, backbone.js, Big Data, BIND9, Bitcoin, Chef, CIFS, Cloud Computing, Clustering, Computer Hardware, Computer Networking, Computer Security, CouchDB, CVS, Database Administration, Debugging, Desktop Support, DHCP, Disaster Recovery, Distcc, DNS, Excel, express.js, ext2/3/4, Git, IDS, IPSec, Ironfan, jQuery, Lighttpd, LVM2, MySQL, NAT, Network Architecture, NFSv3, NFSv4, Nginx, node.js, NoSQL, NTFS, OpenCL, Operations Engineering, Operations Management, Program Management, Qemu, RAID(0/1/5/6/10), Rsync, Samba, Sendmail, Shell Scripting, Software Architecture, Software Licensing, SSH, Storage, Strongswan, System Administration, TFTP, Virtualization, VMWare, VNC, VoIP, VPN, Web Development, WEP, Wireless Networking, WPA, Workflow Management, ZFS</w:t>
+      </w:r>
+    </w:p>
+    <w:p>
+      <w:pPr/>
+      <w:r>
+        <w:rPr>
+          <w:rtl w:val="0"/>
+        </w:rPr>
+      </w:r>
+    </w:p>
+    <w:p>
+      <w:pPr/>
+      <w:r>
+        <w:rPr>
+          <w:rFonts w:cs="Ubuntu" w:hAnsi="Ubuntu" w:eastAsia="Ubuntu" w:ascii="Ubuntu"/>
+          <w:b w:val="1"/>
+          <w:i w:val="1"/>
+          <w:rtl w:val="0"/>
+        </w:rPr>
+        <w:t xml:space="preserve">Code Repositories</w:t>
+      </w:r>
+    </w:p>
+    <w:p>
+      <w:pPr/>
+      <w:r>
+        <w:rPr>
+          <w:rFonts w:cs="Ubuntu" w:hAnsi="Ubuntu" w:eastAsia="Ubuntu" w:ascii="Ubuntu"/>
+          <w:i w:val="1"/>
+          <w:sz w:val="20"/>
+          <w:rtl w:val="0"/>
+        </w:rPr>
+        <w:t xml:space="preserve">Github -&gt;  </w:t>
+      </w:r>
+      <w:r>
+        <w:rPr>
+          <w:rFonts w:cs="Ubuntu" w:hAnsi="Ubuntu" w:eastAsia="Ubuntu" w:ascii="Ubuntu"/>
+          <w:i w:val="1"/>
+          <w:color w:val="1155cc"/>
+          <w:sz w:val="20"/>
+          <w:u w:val="single"/>
+          <w:rtl w:val="0"/>
+        </w:rPr>
+        <w:t xml:space="preserve">https://github.com/</w:t>
+      </w:r>
+      <w:hyperlink r:id="rId6">
+        <w:r>
+          <w:rPr>
+            <w:rFonts w:cs="Ubuntu" w:hAnsi="Ubuntu" w:eastAsia="Ubuntu" w:ascii="Ubuntu"/>
+            <w:i w:val="1"/>
+            <w:color w:val="1155cc"/>
+            <w:sz w:val="20"/>
+            <w:u w:val="single"/>
+            <w:rtl w:val="0"/>
+          </w:rPr>
+          <w:t xml:space="preserve">schade</w:t>
+        </w:r>
+      </w:hyperlink>
+      <w:r>
+        <w:rPr>
+          <w:rFonts w:cs="Ubuntu" w:hAnsi="Ubuntu" w:eastAsia="Ubuntu" w:ascii="Ubuntu"/>
+          <w:i w:val="1"/>
+          <w:sz w:val="20"/>
+          <w:rtl w:val="0"/>
+        </w:rPr>
+        <w:t xml:space="preserve"> (personal)</w:t>
+      </w:r>
+    </w:p>
+    <w:p>
+      <w:pPr/>
+      <w:r>
+        <w:rPr>
+          <w:rFonts w:cs="Ubuntu" w:hAnsi="Ubuntu" w:eastAsia="Ubuntu" w:ascii="Ubuntu"/>
+          <w:i w:val="1"/>
+          <w:sz w:val="20"/>
+          <w:rtl w:val="0"/>
+        </w:rPr>
+        <w:t xml:space="preserve">                   </w:t>
+      </w:r>
+      <w:hyperlink r:id="rId7">
+        <w:r>
+          <w:rPr>
+            <w:rFonts w:cs="Ubuntu" w:hAnsi="Ubuntu" w:eastAsia="Ubuntu" w:ascii="Ubuntu"/>
+            <w:i w:val="1"/>
+            <w:color w:val="1155cc"/>
+            <w:sz w:val="20"/>
+            <w:u w:val="single"/>
+            <w:rtl w:val="0"/>
+          </w:rPr>
+          <w:t xml:space="preserve">https://github.com/acommitteeoflunatics</w:t>
+        </w:r>
+      </w:hyperlink>
+      <w:r>
+        <w:rPr>
+          <w:rFonts w:cs="Ubuntu" w:hAnsi="Ubuntu" w:eastAsia="Ubuntu" w:ascii="Ubuntu"/>
+          <w:i w:val="1"/>
+          <w:sz w:val="20"/>
+          <w:rtl w:val="0"/>
+        </w:rPr>
+        <w:t xml:space="preserve"> (organization)</w:t>
+      </w:r>
+    </w:p>
+    <w:p>
+      <w:pPr/>
+      <w:r>
+        <w:rPr>
+          <w:rtl w:val="0"/>
+        </w:rPr>
+      </w:r>
+    </w:p>
+    <w:p>
+      <w:pPr/>
+      <w:r>
+        <w:rPr>
+          <w:rFonts w:cs="Ubuntu" w:hAnsi="Ubuntu" w:eastAsia="Ubuntu" w:ascii="Ubuntu"/>
+          <w:b w:val="1"/>
+          <w:i w:val="1"/>
+          <w:rtl w:val="0"/>
+        </w:rPr>
+        <w:t xml:space="preserve">Computer Languages</w:t>
+      </w:r>
+    </w:p>
+    <w:p>
+      <w:pPr/>
+      <w:r>
+        <w:rPr>
+          <w:rFonts w:cs="Ubuntu" w:hAnsi="Ubuntu" w:eastAsia="Ubuntu" w:ascii="Ubuntu"/>
+          <w:i w:val="1"/>
+          <w:sz w:val="20"/>
+          <w:rtl w:val="0"/>
+        </w:rPr>
+        <w:t xml:space="preserve">Assembly, Bash scripting, C, C++, Coffee-script, CSS3, Foxpro Summer-87, HTML5, JavaScript, Python, Ruby, Visual Basic 6</w:t>
+      </w:r>
+    </w:p>
+    <w:p>
+      <w:pPr/>
+      <w:r>
+        <w:rPr>
+          <w:rtl w:val="0"/>
+        </w:rPr>
+      </w:r>
+    </w:p>
+    <w:p>
+      <w:pPr/>
+      <w:r>
+        <w:rPr>
+          <w:rFonts w:cs="Ubuntu" w:hAnsi="Ubuntu" w:eastAsia="Ubuntu" w:ascii="Ubuntu"/>
+          <w:b w:val="1"/>
+          <w:i w:val="1"/>
+          <w:rtl w:val="0"/>
+        </w:rPr>
+        <w:t xml:space="preserve">Operation Systems</w:t>
+      </w:r>
+    </w:p>
+    <w:p>
+      <w:pPr/>
+      <w:r>
+        <w:rPr>
+          <w:rFonts w:cs="Ubuntu" w:hAnsi="Ubuntu" w:eastAsia="Ubuntu" w:ascii="Ubuntu"/>
+          <w:i w:val="1"/>
+          <w:sz w:val="20"/>
+          <w:rtl w:val="0"/>
+        </w:rPr>
+        <w:t xml:space="preserve">FreeBSD 4.x thru 10.0</w:t>
+      </w:r>
+    </w:p>
+    <w:p>
+      <w:pPr/>
+      <w:r>
+        <w:rPr>
+          <w:rFonts w:cs="Ubuntu" w:hAnsi="Ubuntu" w:eastAsia="Ubuntu" w:ascii="Ubuntu"/>
+          <w:i w:val="1"/>
+          <w:sz w:val="20"/>
+          <w:rtl w:val="0"/>
+        </w:rPr>
+        <w:t xml:space="preserve">IRIX 6.4.x thru 6.5.24</w:t>
+      </w:r>
+    </w:p>
+    <w:p>
+      <w:pPr/>
+      <w:r>
+        <w:rPr>
+          <w:rFonts w:cs="Ubuntu" w:hAnsi="Ubuntu" w:eastAsia="Ubuntu" w:ascii="Ubuntu"/>
+          <w:i w:val="1"/>
+          <w:sz w:val="20"/>
+          <w:rtl w:val="0"/>
+        </w:rPr>
+        <w:t xml:space="preserve">Linux Distributions -&gt; CentOS 5.x thru 6.3, Gentoo 2004.1 thru 2012.1, RHEL 4.5 thru 6.1, Ubuntu 5.x thru 12.10</w:t>
+      </w:r>
+    </w:p>
+    <w:p>
+      <w:pPr/>
+      <w:r>
+        <w:rPr>
+          <w:rFonts w:cs="Ubuntu" w:hAnsi="Ubuntu" w:eastAsia="Ubuntu" w:ascii="Ubuntu"/>
+          <w:i w:val="1"/>
+          <w:sz w:val="20"/>
+          <w:rtl w:val="0"/>
+        </w:rPr>
+        <w:t xml:space="preserve">OSX 10.4 thru 10.7</w:t>
+      </w:r>
+    </w:p>
+    <w:p>
+      <w:pPr/>
+      <w:r>
+        <w:rPr>
+          <w:rFonts w:cs="Ubuntu" w:hAnsi="Ubuntu" w:eastAsia="Ubuntu" w:ascii="Ubuntu"/>
+          <w:i w:val="1"/>
+          <w:sz w:val="20"/>
+          <w:rtl w:val="0"/>
+        </w:rPr>
+        <w:t xml:space="preserve">Solaris 9 thru 10</w:t>
+      </w:r>
+    </w:p>
+    <w:p>
+      <w:pPr/>
+      <w:r>
+        <w:rPr>
+          <w:rFonts w:cs="Ubuntu" w:hAnsi="Ubuntu" w:eastAsia="Ubuntu" w:ascii="Ubuntu"/>
+          <w:i w:val="1"/>
+          <w:sz w:val="20"/>
+          <w:rtl w:val="0"/>
+        </w:rPr>
+        <w:t xml:space="preserve">Windows 2.1 thru 7</w:t>
+      </w:r>
+    </w:p>
+    <w:p>
+      <w:pPr/>
+      <w:r>
+        <w:rPr>
+          <w:rtl w:val="0"/>
+        </w:rPr>
+      </w:r>
+    </w:p>
+    <w:p>
+      <w:pPr/>
+      <w:r>
+        <w:rPr>
+          <w:rFonts w:cs="Ubuntu" w:hAnsi="Ubuntu" w:eastAsia="Ubuntu" w:ascii="Ubuntu"/>
+          <w:b w:val="1"/>
+          <w:i w:val="1"/>
+          <w:rtl w:val="0"/>
+        </w:rPr>
         <w:t xml:space="preserve">Experience</w:t>
       </w:r>
     </w:p>
@@ -323,6 +578,27 @@
       <w:pPr/>
       <w:r>
         <w:rPr>
+          <w:rtl w:val="0"/>
+        </w:rPr>
+      </w:r>
+    </w:p>
+    <w:p>
+      <w:r>
+        <w:br w:type="page"/>
+      </w:r>
+    </w:p>
+    <w:p>
+      <w:pPr/>
+      <w:r>
+        <w:rPr>
+          <w:rtl w:val="0"/>
+        </w:rPr>
+      </w:r>
+    </w:p>
+    <w:p>
+      <w:pPr/>
+      <w:r>
+        <w:rPr>
           <w:rFonts w:cs="Ubuntu" w:hAnsi="Ubuntu" w:eastAsia="Ubuntu" w:ascii="Ubuntu"/>
           <w:i w:val="1"/>
           <w:sz w:val="20"/>
@@ -677,19 +953,6 @@
       </w:r>
     </w:p>
     <w:p>
-      <w:r>
-        <w:br w:type="page"/>
-      </w:r>
-    </w:p>
-    <w:p>
-      <w:pPr/>
-      <w:r>
-        <w:rPr>
-          <w:rtl w:val="0"/>
-        </w:rPr>
-      </w:r>
-    </w:p>
-    <w:p>
       <w:pPr/>
       <w:r>
         <w:rPr>
@@ -940,11 +1203,8 @@
           <w:sz w:val="20"/>
           <w:rtl w:val="0"/>
         </w:rPr>
-        <w:t xml:space="preserve">Lead Student Programmer</w:t>
-      </w:r>
-    </w:p>
-    <w:p>
-      <w:pPr/>
+        <w:t xml:space="preserve">Lead Student Programmer - </w:t>
+      </w:r>
       <w:r>
         <w:rPr>
           <w:rFonts w:cs="Ubuntu" w:hAnsi="Ubuntu" w:eastAsia="Ubuntu" w:ascii="Ubuntu"/>
@@ -966,20 +1226,7 @@
           <w:sz w:val="20"/>
           <w:rtl w:val="0"/>
         </w:rPr>
-        <w:t xml:space="preserve">Department of Health Services</w:t>
-      </w:r>
-    </w:p>
-    <w:p>
-      <w:pPr/>
-      <w:r>
-        <w:rPr>
-          <w:rFonts w:cs="Ubuntu" w:hAnsi="Ubuntu" w:eastAsia="Ubuntu" w:ascii="Ubuntu"/>
-          <w:b w:val="1"/>
-          <w:i w:val="1"/>
-          <w:sz w:val="20"/>
-          <w:rtl w:val="0"/>
-        </w:rPr>
-        <w:t xml:space="preserve">Toxic Substance Control Division</w:t>
+        <w:t xml:space="preserve">Department of Health Services - Toxic Substance Control Division</w:t>
       </w:r>
     </w:p>
     <w:p>
@@ -1056,82 +1303,6 @@
           <w:rtl w:val="0"/>
         </w:rPr>
         <w:t xml:space="preserve">Prepared and submitted detailed reports to other state agencies; including the governor's office</w:t>
-      </w:r>
-    </w:p>
-    <w:p>
-      <w:pPr/>
-      <w:r>
-        <w:rPr>
-          <w:rtl w:val="0"/>
-        </w:rPr>
-      </w:r>
-    </w:p>
-    <w:p>
-      <w:pPr/>
-      <w:r>
-        <w:rPr>
-          <w:rtl w:val="0"/>
-        </w:rPr>
-      </w:r>
-    </w:p>
-    <w:p>
-      <w:pPr/>
-      <w:r>
-        <w:rPr>
-          <w:rFonts w:cs="Ubuntu" w:hAnsi="Ubuntu" w:eastAsia="Ubuntu" w:ascii="Ubuntu"/>
-          <w:b w:val="1"/>
-          <w:i w:val="1"/>
-          <w:rtl w:val="0"/>
-        </w:rPr>
-        <w:t xml:space="preserve">Skills List</w:t>
-      </w:r>
-      <w:r>
-        <w:rPr>
-          <w:rFonts w:cs="Ubuntu" w:hAnsi="Ubuntu" w:eastAsia="Ubuntu" w:ascii="Ubuntu"/>
-          <w:i w:val="1"/>
-          <w:rtl w:val="0"/>
-        </w:rPr>
-        <w:t xml:space="preserve"> (in alphabetical order)</w:t>
-      </w:r>
-    </w:p>
-    <w:p>
-      <w:pPr/>
-      <w:r>
-        <w:rPr>
-          <w:rtl w:val="0"/>
-        </w:rPr>
-      </w:r>
-    </w:p>
-    <w:p>
-      <w:pPr/>
-      <w:r>
-        <w:rPr>
-          <w:rFonts w:cs="Ubuntu" w:hAnsi="Ubuntu" w:eastAsia="Ubuntu" w:ascii="Ubuntu"/>
-          <w:sz w:val="20"/>
-          <w:rtl w:val="0"/>
-        </w:rPr>
-        <w:t xml:space="preserve">AFS, Agile Methodologies, Amazon VPC, Amazon Web Services, Android, Apache, Architecture amd64, Architecture arm, Architecture mips, Architecture powerpc, Architecture x86, backbone.js, Big Data, BIND9, Bitcoin, C Programming, C++ Programming, Chef, CIFS, Cloud Computing, Clustering, Computer Hardware, Computer Networking, Computer Security, CouchDB, CSS3, CVS, Database Administration, Debugging, Desktop Support, DHCP, Disaster Recovery, Distcc, DNS, Excel, express.js, ext2/3/4, Git, Hardware, HTML5, IDS, IPSec, Ironfan, JavaScript, jQuery, Lighttpd, LVM2, MySQL, NAT, Network Architecture, NFSv3, NFSv4, Nginx, node.js, NoSQL, NTFS, OpenCL, Operations Engineering, Operations Management, OS FreeBSD, OS Linux, OS OSX, UNIX, OS Windows, Program Management, Python, Qemu, RAID(0/1/5/6/10), Rsync, Ruby, Samba, Sendmail, Shell Scripting, Software Architecture, Software Licensing, SSH, Storage, Strongswan, System Administration, TFTP, Virtualization, VMWare, VNC, VoIP, VPN, Web Development, WEP, Wireless Networking, WPA, Workflow Management, ZFS</w:t>
-      </w:r>
-    </w:p>
-    <w:p>
-      <w:pPr/>
-      <w:r>
-        <w:rPr>
-          <w:rtl w:val="0"/>
-        </w:rPr>
-      </w:r>
-    </w:p>
-    <w:p>
-      <w:pPr/>
-      <w:r>
-        <w:rPr>
-          <w:rtl w:val="0"/>
-        </w:rPr>
-      </w:r>
-    </w:p>
-    <w:p>
-      <w:r>
-        <w:br w:type="page"/>
       </w:r>
     </w:p>
     <w:p>

</xml_diff>